<commit_message>
Adding exec permission to ./jenkins/scripts/test.sh
</commit_message>
<xml_diff>
--- a/CICD setup instructions.docx
+++ b/CICD setup instructions.docx
@@ -3395,8 +3395,6 @@
     </w:p>
     <w:p>
       <w:pPr>
-        <w:shd w:val="clear" w:color="auto" w:fill="FFFFFF"/>
-        <w:spacing w:before="240" w:after="100" w:afterAutospacing="1" w:line="240" w:lineRule="auto"/>
         <w:rPr>
           <w:rFonts w:ascii="Arial" w:eastAsia="Times New Roman" w:hAnsi="Arial" w:cs="Arial"/>
           <w:color w:val="244357"/>
@@ -3404,8 +3402,113 @@
           <w:szCs w:val="21"/>
         </w:rPr>
       </w:pPr>
+      <w:r>
+        <w:rPr>
+          <w:rFonts w:ascii="Arial" w:eastAsia="Times New Roman" w:hAnsi="Arial" w:cs="Arial"/>
+          <w:color w:val="244357"/>
+          <w:sz w:val="21"/>
+          <w:szCs w:val="21"/>
+        </w:rPr>
+        <w:t xml:space="preserve">In each steps, add to pipeline new stages. After the first execution, </w:t>
+      </w:r>
+      <w:proofErr w:type="spellStart"/>
+      <w:r>
+        <w:rPr>
+          <w:rFonts w:ascii="Arial" w:eastAsia="Times New Roman" w:hAnsi="Arial" w:cs="Arial"/>
+          <w:color w:val="244357"/>
+          <w:sz w:val="21"/>
+          <w:szCs w:val="21"/>
+        </w:rPr>
+        <w:t>npm</w:t>
+      </w:r>
+      <w:proofErr w:type="spellEnd"/>
+      <w:r>
+        <w:rPr>
+          <w:rFonts w:ascii="Arial" w:eastAsia="Times New Roman" w:hAnsi="Arial" w:cs="Arial"/>
+          <w:color w:val="244357"/>
+          <w:sz w:val="21"/>
+          <w:szCs w:val="21"/>
+        </w:rPr>
+        <w:t xml:space="preserve"> doesn’t have to install old dependencies.</w:t>
+      </w:r>
+    </w:p>
+    <w:p>
+      <w:pPr>
+        <w:rPr>
+          <w:u w:val="single"/>
+        </w:rPr>
+      </w:pPr>
       <w:bookmarkStart w:id="0" w:name="_GoBack"/>
-      <w:bookmarkEnd w:id="0"/>
+      <w:r>
+        <w:rPr>
+          <w:u w:val="single"/>
+        </w:rPr>
+        <w:t>Test script failed due to lack of execute right for the test.sh</w:t>
+      </w:r>
+    </w:p>
+    <w:bookmarkEnd w:id="0"/>
+    <w:p>
+      <w:pPr>
+        <w:rPr>
+          <w:rFonts w:ascii="Arial" w:eastAsia="Times New Roman" w:hAnsi="Arial" w:cs="Arial"/>
+          <w:color w:val="244357"/>
+          <w:sz w:val="21"/>
+          <w:szCs w:val="21"/>
+        </w:rPr>
+      </w:pPr>
+    </w:p>
+    <w:p>
+      <w:pPr>
+        <w:rPr>
+          <w:rFonts w:ascii="Arial" w:eastAsia="Times New Roman" w:hAnsi="Arial" w:cs="Arial"/>
+          <w:color w:val="244357"/>
+          <w:sz w:val="21"/>
+          <w:szCs w:val="21"/>
+        </w:rPr>
+      </w:pPr>
+      <w:r>
+        <w:rPr>
+          <w:rFonts w:ascii="Arial" w:eastAsia="Times New Roman" w:hAnsi="Arial" w:cs="Arial"/>
+          <w:color w:val="244357"/>
+          <w:sz w:val="21"/>
+          <w:szCs w:val="21"/>
+        </w:rPr>
+        <w:t xml:space="preserve">To undo </w:t>
+      </w:r>
+      <w:proofErr w:type="spellStart"/>
+      <w:r>
+        <w:rPr>
+          <w:rFonts w:ascii="Arial" w:eastAsia="Times New Roman" w:hAnsi="Arial" w:cs="Arial"/>
+          <w:color w:val="244357"/>
+          <w:sz w:val="21"/>
+          <w:szCs w:val="21"/>
+        </w:rPr>
+        <w:t>DockerINDocker</w:t>
+      </w:r>
+      <w:proofErr w:type="spellEnd"/>
+    </w:p>
+    <w:p>
+      <w:hyperlink r:id="rId14" w:history="1">
+        <w:r>
+          <w:rPr>
+            <w:rStyle w:val="Hyperlink"/>
+          </w:rPr>
+          <w:t>https://jpetazzo.github.io/2015/09/03/do-not-use-docker-in-docker-for-ci/</w:t>
+        </w:r>
+      </w:hyperlink>
+    </w:p>
+    <w:p>
+      <w:r>
+        <w:t xml:space="preserve">About DIND- </w:t>
+      </w:r>
+      <w:hyperlink r:id="rId15" w:history="1">
+        <w:r>
+          <w:rPr>
+            <w:rStyle w:val="Hyperlink"/>
+          </w:rPr>
+          <w:t>https://sreeninet.wordpress.com/2016/12/23/docker-in-docker-and-play-with-docker/</w:t>
+        </w:r>
+      </w:hyperlink>
     </w:p>
     <w:p/>
     <w:p>
@@ -3414,7 +3517,7 @@
       </w:r>
     </w:p>
     <w:p>
-      <w:hyperlink r:id="rId14" w:history="1">
+      <w:hyperlink r:id="rId16" w:history="1">
         <w:r>
           <w:rPr>
             <w:rStyle w:val="Hyperlink"/>
@@ -3424,7 +3527,7 @@
       </w:hyperlink>
     </w:p>
     <w:p>
-      <w:hyperlink r:id="rId15" w:history="1">
+      <w:hyperlink r:id="rId17" w:history="1">
         <w:r>
           <w:rPr>
             <w:rStyle w:val="Hyperlink"/>
@@ -4517,7 +4620,7 @@
 </file>
 
 <file path=customXml/itemProps1.xml><?xml version="1.0" encoding="utf-8"?>
-<ds:datastoreItem xmlns:ds="http://schemas.openxmlformats.org/officeDocument/2006/customXml" ds:itemID="{818AA56F-3EF4-4395-976F-114DBA1AE6C7}">
+<ds:datastoreItem xmlns:ds="http://schemas.openxmlformats.org/officeDocument/2006/customXml" ds:itemID="{BCA595B1-E428-42E6-BE43-37AD0AEA6256}">
   <ds:schemaRefs>
     <ds:schemaRef ds:uri="http://schemas.openxmlformats.org/officeDocument/2006/bibliography"/>
   </ds:schemaRefs>

</xml_diff>